<commit_message>
1st Asp.net core coding complete signin & personal data controllers
</commit_message>
<xml_diff>
--- a/Database/FlightSpanners-Data Dictionary.docx
+++ b/Database/FlightSpanners-Data Dictionary.docx
@@ -96,8 +96,6 @@
                 <w:szCs w:val="24"/>
               </w:rPr>
             </w:pPr>
-            <w:bookmarkStart w:id="0" w:name="_GoBack"/>
-            <w:bookmarkEnd w:id="0"/>
             <w:r>
               <w:rPr>
                 <w:rFonts w:ascii="Verdana" w:hAnsi="Verdana"/>
@@ -3779,7 +3777,31 @@
                 <w:sz w:val="20"/>
                 <w:szCs w:val="20"/>
               </w:rPr>
-              <w:t>SpannerLicenceNo</w:t>
+              <w:t>Spanner</w:t>
+            </w:r>
+            <w:r>
+              <w:rPr>
+                <w:rFonts w:ascii="Verdana" w:hAnsi="Verdana"/>
+                <w:sz w:val="20"/>
+                <w:szCs w:val="20"/>
+              </w:rPr>
+              <w:t>C</w:t>
+            </w:r>
+            <w:r>
+              <w:rPr>
+                <w:rFonts w:ascii="Verdana" w:hAnsi="Verdana"/>
+                <w:sz w:val="20"/>
+                <w:szCs w:val="20"/>
+              </w:rPr>
+              <w:t>o</w:t>
+            </w:r>
+            <w:r>
+              <w:rPr>
+                <w:rFonts w:ascii="Verdana" w:hAnsi="Verdana"/>
+                <w:sz w:val="20"/>
+                <w:szCs w:val="20"/>
+              </w:rPr>
+              <w:t>de</w:t>
             </w:r>
             <w:proofErr w:type="spellEnd"/>
           </w:p>
@@ -3830,7 +3852,7 @@
                 <w:sz w:val="20"/>
                 <w:szCs w:val="20"/>
               </w:rPr>
-              <w:t>4</w:t>
+              <w:t>5</w:t>
             </w:r>
           </w:p>
         </w:tc>
@@ -3904,7 +3926,7 @@
                 <w:sz w:val="20"/>
                 <w:szCs w:val="20"/>
               </w:rPr>
-              <w:t>license</w:t>
+              <w:t>code</w:t>
             </w:r>
             <w:r>
               <w:rPr>
@@ -6285,7 +6307,15 @@
                 <w:sz w:val="20"/>
                 <w:szCs w:val="20"/>
               </w:rPr>
-              <w:t>SpannerLicenceNo</w:t>
+              <w:t>Spanner</w:t>
+            </w:r>
+            <w:r>
+              <w:rPr>
+                <w:rFonts w:ascii="Verdana" w:hAnsi="Verdana"/>
+                <w:sz w:val="20"/>
+                <w:szCs w:val="20"/>
+              </w:rPr>
+              <w:t>Code</w:t>
             </w:r>
             <w:proofErr w:type="spellEnd"/>
           </w:p>
@@ -6336,7 +6366,7 @@
                 <w:sz w:val="20"/>
                 <w:szCs w:val="20"/>
               </w:rPr>
-              <w:t>4</w:t>
+              <w:t>5</w:t>
             </w:r>
           </w:p>
         </w:tc>
@@ -6410,7 +6440,7 @@
                 <w:sz w:val="20"/>
                 <w:szCs w:val="20"/>
               </w:rPr>
-              <w:t>license</w:t>
+              <w:t>code</w:t>
             </w:r>
             <w:r>
               <w:rPr>
@@ -6845,7 +6875,15 @@
                 <w:sz w:val="20"/>
                 <w:szCs w:val="20"/>
               </w:rPr>
-              <w:t>SpannerLicenceNo</w:t>
+              <w:t>SpannerLicens</w:t>
+            </w:r>
+            <w:r>
+              <w:rPr>
+                <w:rFonts w:ascii="Verdana" w:hAnsi="Verdana"/>
+                <w:sz w:val="20"/>
+                <w:szCs w:val="20"/>
+              </w:rPr>
+              <w:t>eNo</w:t>
             </w:r>
             <w:proofErr w:type="spellEnd"/>
           </w:p>
@@ -6921,7 +6959,7 @@
                 <w:sz w:val="20"/>
                 <w:szCs w:val="20"/>
               </w:rPr>
-              <w:t>Primary Key</w:t>
+              <w:t>Unique</w:t>
             </w:r>
           </w:p>
         </w:tc>
@@ -7053,8 +7091,10 @@
                 <w:sz w:val="20"/>
                 <w:szCs w:val="20"/>
               </w:rPr>
-              <w:t>Unique</w:t>
-            </w:r>
+              <w:t>Primary Key</w:t>
+            </w:r>
+            <w:bookmarkStart w:id="0" w:name="_GoBack"/>
+            <w:bookmarkEnd w:id="0"/>
             <w:r>
               <w:rPr>
                 <w:rFonts w:ascii="Verdana" w:hAnsi="Verdana"/>
@@ -7087,6 +7127,14 @@
                 <w:szCs w:val="20"/>
               </w:rPr>
               <w:t>Spanner code.</w:t>
+            </w:r>
+            <w:r>
+              <w:rPr>
+                <w:rFonts w:ascii="Verdana" w:hAnsi="Verdana"/>
+                <w:sz w:val="20"/>
+                <w:szCs w:val="20"/>
+              </w:rPr>
+              <w:t xml:space="preserve"> </w:t>
             </w:r>
           </w:p>
         </w:tc>
@@ -21962,7 +22010,7 @@
 </file>
 
 <file path=customXml/itemProps1.xml><?xml version="1.0" encoding="utf-8"?>
-<ds:datastoreItem xmlns:ds="http://schemas.openxmlformats.org/officeDocument/2006/customXml" ds:itemID="{1CF88CF9-1C4F-4A9D-B1E7-CF35995AB664}">
+<ds:datastoreItem xmlns:ds="http://schemas.openxmlformats.org/officeDocument/2006/customXml" ds:itemID="{4112A011-0B62-4EEC-8EC9-448BEA8DACDD}">
   <ds:schemaRefs>
     <ds:schemaRef ds:uri="http://schemas.openxmlformats.org/officeDocument/2006/bibliography"/>
   </ds:schemaRefs>

</xml_diff>